<commit_message>
Modification du README, des diagrammes et du rapport
</commit_message>
<xml_diff>
--- a/tp2/Documents/RapportLab TP2.docx
+++ b/tp2/Documents/RapportLab TP2.docx
@@ -4251,7 +4251,7 @@
           <w:r>
             <w:fldChar w:fldCharType="separate"/>
           </w:r>
-          <w:hyperlink w:anchor="_Toc445556509" w:history="1">
+          <w:hyperlink w:anchor="_Toc445740050" w:history="1">
             <w:r>
               <w:rPr>
                 <w:rStyle w:val="Lienhypertexte"/>
@@ -4278,7 +4278,7 @@
                 <w:noProof/>
                 <w:webHidden/>
               </w:rPr>
-              <w:instrText xml:space="preserve"> PAGEREF _Toc445556509 \h </w:instrText>
+              <w:instrText xml:space="preserve"> PAGEREF _Toc445740050 \h </w:instrText>
             </w:r>
             <w:r>
               <w:rPr>
@@ -4313,7 +4313,6 @@
           <w:pPr>
             <w:pStyle w:val="TM1"/>
             <w:tabs>
-              <w:tab w:val="left" w:pos="440"/>
               <w:tab w:val="right" w:leader="dot" w:pos="9396"/>
             </w:tabs>
             <w:rPr>
@@ -4322,27 +4321,12 @@
               <w:lang w:eastAsia="fr-FR"/>
             </w:rPr>
           </w:pPr>
-          <w:hyperlink w:anchor="_Toc445556510" w:history="1">
+          <w:hyperlink w:anchor="_Toc445740051" w:history="1">
             <w:r>
               <w:rPr>
                 <w:rStyle w:val="Lienhypertexte"/>
                 <w:noProof/>
               </w:rPr>
-              <w:t>I.</w:t>
-            </w:r>
-            <w:r>
-              <w:rPr>
-                <w:rFonts w:eastAsiaTheme="minorEastAsia"/>
-                <w:noProof/>
-                <w:lang w:eastAsia="fr-FR"/>
-              </w:rPr>
-              <w:tab/>
-            </w:r>
-            <w:r>
-              <w:rPr>
-                <w:rStyle w:val="Lienhypertexte"/>
-                <w:noProof/>
-              </w:rPr>
               <w:t>Architecture du logiciel</w:t>
             </w:r>
             <w:r>
@@ -4364,7 +4348,7 @@
                 <w:noProof/>
                 <w:webHidden/>
               </w:rPr>
-              <w:instrText xml:space="preserve"> PAGEREF _Toc445556510 \h </w:instrText>
+              <w:instrText xml:space="preserve"> PAGEREF _Toc445740051 \h </w:instrText>
             </w:r>
             <w:r>
               <w:rPr>
@@ -4408,7 +4392,7 @@
               <w:lang w:eastAsia="fr-FR"/>
             </w:rPr>
           </w:pPr>
-          <w:hyperlink w:anchor="_Toc445556511" w:history="1">
+          <w:hyperlink w:anchor="_Toc445740052" w:history="1">
             <w:r>
               <w:rPr>
                 <w:rStyle w:val="Lienhypertexte"/>
@@ -4450,7 +4434,7 @@
                 <w:noProof/>
                 <w:webHidden/>
               </w:rPr>
-              <w:instrText xml:space="preserve"> PAGEREF _Toc445556511 \h </w:instrText>
+              <w:instrText xml:space="preserve"> PAGEREF _Toc445740052 \h </w:instrText>
             </w:r>
             <w:r>
               <w:rPr>
@@ -4494,7 +4478,7 @@
               <w:lang w:eastAsia="fr-FR"/>
             </w:rPr>
           </w:pPr>
-          <w:hyperlink w:anchor="_Toc445556512" w:history="1">
+          <w:hyperlink w:anchor="_Toc445740053" w:history="1">
             <w:r>
               <w:rPr>
                 <w:rStyle w:val="Lienhypertexte"/>
@@ -4536,7 +4520,7 @@
                 <w:noProof/>
                 <w:webHidden/>
               </w:rPr>
-              <w:instrText xml:space="preserve"> PAGEREF _Toc445556512 \h </w:instrText>
+              <w:instrText xml:space="preserve"> PAGEREF _Toc445740053 \h </w:instrText>
             </w:r>
             <w:r>
               <w:rPr>
@@ -4580,7 +4564,7 @@
               <w:lang w:eastAsia="fr-FR"/>
             </w:rPr>
           </w:pPr>
-          <w:hyperlink w:anchor="_Toc445556513" w:history="1">
+          <w:hyperlink w:anchor="_Toc445740054" w:history="1">
             <w:r>
               <w:rPr>
                 <w:rStyle w:val="Lienhypertexte"/>
@@ -4622,7 +4606,7 @@
                 <w:noProof/>
                 <w:webHidden/>
               </w:rPr>
-              <w:instrText xml:space="preserve"> PAGEREF _Toc445556513 \h </w:instrText>
+              <w:instrText xml:space="preserve"> PAGEREF _Toc445740054 \h </w:instrText>
             </w:r>
             <w:r>
               <w:rPr>
@@ -4666,7 +4650,7 @@
               <w:lang w:eastAsia="fr-FR"/>
             </w:rPr>
           </w:pPr>
-          <w:hyperlink w:anchor="_Toc445556514" w:history="1">
+          <w:hyperlink w:anchor="_Toc445740055" w:history="1">
             <w:r>
               <w:rPr>
                 <w:rStyle w:val="Lienhypertexte"/>
@@ -4708,7 +4692,7 @@
                 <w:noProof/>
                 <w:webHidden/>
               </w:rPr>
-              <w:instrText xml:space="preserve"> PAGEREF _Toc445556514 \h </w:instrText>
+              <w:instrText xml:space="preserve"> PAGEREF _Toc445740055 \h </w:instrText>
             </w:r>
             <w:r>
               <w:rPr>
@@ -4752,7 +4736,7 @@
               <w:lang w:eastAsia="fr-FR"/>
             </w:rPr>
           </w:pPr>
-          <w:hyperlink w:anchor="_Toc445556515" w:history="1">
+          <w:hyperlink w:anchor="_Toc445740056" w:history="1">
             <w:r>
               <w:rPr>
                 <w:rStyle w:val="Lienhypertexte"/>
@@ -4794,7 +4778,7 @@
                 <w:noProof/>
                 <w:webHidden/>
               </w:rPr>
-              <w:instrText xml:space="preserve"> PAGEREF _Toc445556515 \h </w:instrText>
+              <w:instrText xml:space="preserve"> PAGEREF _Toc445740056 \h </w:instrText>
             </w:r>
             <w:r>
               <w:rPr>
@@ -4840,17 +4824,19 @@
       <w:r>
         <w:br w:type="page"/>
       </w:r>
+      <w:bookmarkStart w:id="0" w:name="_GoBack"/>
+      <w:bookmarkEnd w:id="0"/>
     </w:p>
     <w:p>
       <w:pPr>
         <w:pStyle w:val="Titre1"/>
       </w:pPr>
-      <w:bookmarkStart w:id="0" w:name="_Toc445556509"/>
+      <w:bookmarkStart w:id="1" w:name="_Toc445740050"/>
       <w:r>
         <w:lastRenderedPageBreak/>
         <w:t>Introduction</w:t>
       </w:r>
-      <w:bookmarkEnd w:id="0"/>
+      <w:bookmarkEnd w:id="1"/>
     </w:p>
     <w:p>
       <w:pPr>
@@ -4889,30 +4875,24 @@
       <w:r>
         <w:t>.</w:t>
       </w:r>
+      <w:r>
+        <w:t xml:space="preserve"> La </w:t>
+      </w:r>
+      <w:r>
+        <w:t xml:space="preserve">partie </w:t>
+      </w:r>
+      <w:r>
+        <w:t xml:space="preserve">ci-dessous </w:t>
+      </w:r>
+      <w:r>
+        <w:t xml:space="preserve">présente l’architecture du logiciel, son fonctionnement et ses fonctionnalités. </w:t>
+      </w:r>
     </w:p>
     <w:p>
       <w:pPr>
         <w:ind w:firstLine="720"/>
         <w:jc w:val="both"/>
       </w:pPr>
-      <w:r>
-        <w:t xml:space="preserve">La première partie de ce document présente l’architecture du logiciel, son fonctionnement et ses fonctionnalités. </w:t>
-      </w:r>
-      <w:r>
-        <w:t xml:space="preserve">La seconde partie présente plus en détails les aspects techniques permettant la programmation des commandes. </w:t>
-      </w:r>
-      <w:r>
-        <w:t>Enfin, dans une dernière partie, nous présentons l’ensemble des modifications de notre architecture et de notre code que nous avons dû effectuées suite aux</w:t>
-      </w:r>
-      <w:r>
-        <w:t xml:space="preserve"> </w:t>
-      </w:r>
-      <w:r>
-        <w:t xml:space="preserve">nouvelles </w:t>
-      </w:r>
-      <w:r>
-        <w:t>demandes client.</w:t>
-      </w:r>
     </w:p>
     <w:p>
       <w:pPr>
@@ -4930,17 +4910,13 @@
     <w:p>
       <w:pPr>
         <w:pStyle w:val="Titre1"/>
-        <w:numPr>
-          <w:ilvl w:val="0"/>
-          <w:numId w:val="4"/>
-        </w:numPr>
-      </w:pPr>
-      <w:bookmarkStart w:id="1" w:name="_Toc445556510"/>
+      </w:pPr>
+      <w:bookmarkStart w:id="2" w:name="_Toc445740051"/>
       <w:r>
         <w:lastRenderedPageBreak/>
         <w:t>Architecture du logiciel</w:t>
       </w:r>
-      <w:bookmarkEnd w:id="1"/>
+      <w:bookmarkEnd w:id="2"/>
     </w:p>
     <w:p>
       <w:pPr>
@@ -4961,14 +4937,14 @@
           <w:numId w:val="2"/>
         </w:numPr>
       </w:pPr>
-      <w:bookmarkStart w:id="2" w:name="_Toc445556511"/>
+      <w:bookmarkStart w:id="3" w:name="_Toc445740052"/>
       <w:r>
         <w:t xml:space="preserve">Cas </w:t>
       </w:r>
       <w:r>
         <w:t>d’utilisation</w:t>
       </w:r>
-      <w:bookmarkEnd w:id="2"/>
+      <w:bookmarkEnd w:id="3"/>
     </w:p>
     <w:p>
       <w:pPr>
@@ -5023,7 +4999,7 @@
           <w:lang w:eastAsia="fr-FR"/>
         </w:rPr>
         <w:drawing>
-          <wp:inline distT="0" distB="0" distL="0" distR="0" wp14:anchorId="1F984B59" wp14:editId="308F65E2">
+          <wp:inline distT="0" distB="0" distL="0" distR="0" wp14:anchorId="0938195A" wp14:editId="48314339">
             <wp:extent cx="3819525" cy="4532891"/>
             <wp:effectExtent l="0" t="0" r="0" b="1270"/>
             <wp:docPr id="33" name="Image 33"/>
@@ -5101,12 +5077,12 @@
           <w:numId w:val="2"/>
         </w:numPr>
       </w:pPr>
-      <w:bookmarkStart w:id="3" w:name="_Toc445556512"/>
+      <w:bookmarkStart w:id="4" w:name="_Toc445740053"/>
       <w:r>
         <w:lastRenderedPageBreak/>
         <w:t>Processus du logiciel</w:t>
       </w:r>
-      <w:bookmarkEnd w:id="3"/>
+      <w:bookmarkEnd w:id="4"/>
     </w:p>
     <w:p>
       <w:pPr>
@@ -5170,7 +5146,7 @@
           <w:lang w:eastAsia="fr-FR"/>
         </w:rPr>
         <w:drawing>
-          <wp:anchor distT="0" distB="0" distL="114300" distR="114300" simplePos="0" relativeHeight="251666432" behindDoc="0" locked="0" layoutInCell="1" allowOverlap="1" wp14:anchorId="08444CB2" wp14:editId="3F3F07FB">
+          <wp:anchor distT="0" distB="0" distL="114300" distR="114300" simplePos="0" relativeHeight="251666432" behindDoc="0" locked="0" layoutInCell="1" allowOverlap="1" wp14:anchorId="24ECBE05" wp14:editId="29429744">
             <wp:simplePos x="0" y="0"/>
             <wp:positionH relativeFrom="column">
               <wp:posOffset>-424180</wp:posOffset>
@@ -5276,12 +5252,12 @@
           <w:numId w:val="2"/>
         </w:numPr>
       </w:pPr>
-      <w:bookmarkStart w:id="4" w:name="_Toc445556513"/>
+      <w:bookmarkStart w:id="5" w:name="_Toc445740054"/>
       <w:r>
         <w:lastRenderedPageBreak/>
         <w:t>Diagramme de classes</w:t>
       </w:r>
-      <w:bookmarkEnd w:id="4"/>
+      <w:bookmarkEnd w:id="5"/>
     </w:p>
     <w:p>
       <w:pPr>
@@ -5319,8 +5295,21 @@
         </w:numPr>
         <w:jc w:val="both"/>
       </w:pPr>
-      <w:r>
-        <w:t>CommandsPart : Cette classe permet de définir l’interface graphique (éléments graphiques et actionListener) liée à une commande. Cette interface est composée d’un bouton permettant d’exécuter la commande et d’un champ texte permettant d’afficher le résultat de la commande.</w:t>
+      <w:proofErr w:type="spellStart"/>
+      <w:r>
+        <w:t>CommandsPart</w:t>
+      </w:r>
+      <w:proofErr w:type="spellEnd"/>
+      <w:r>
+        <w:t xml:space="preserve"> : Cette classe permet de définir l’interface graphique (éléments graphiques et </w:t>
+      </w:r>
+      <w:proofErr w:type="spellStart"/>
+      <w:r>
+        <w:t>actionListener</w:t>
+      </w:r>
+      <w:proofErr w:type="spellEnd"/>
+      <w:r>
+        <w:t>) liée à une commande. Cette interface est composée d’un bouton permettant d’exécuter la commande et d’un champ texte permettant d’afficher le résultat de la commande.</w:t>
       </w:r>
     </w:p>
     <w:p>
@@ -5332,8 +5321,37 @@
         </w:numPr>
         <w:jc w:val="both"/>
       </w:pPr>
-      <w:r>
-        <w:t>TreePart : Cette classe permet de définir l’interface graphique (éléments graphiques et actionListener) représentant l’arborescence des dossiers et fichiers, ainsi que les boutons « AutoRun » et « Clear ».</w:t>
+      <w:proofErr w:type="spellStart"/>
+      <w:r>
+        <w:t>TreePart</w:t>
+      </w:r>
+      <w:proofErr w:type="spellEnd"/>
+      <w:r>
+        <w:t xml:space="preserve"> : Cette classe permet de définir l’interface graphique (éléments graphiques et </w:t>
+      </w:r>
+      <w:proofErr w:type="spellStart"/>
+      <w:r>
+        <w:t>actionListener</w:t>
+      </w:r>
+      <w:proofErr w:type="spellEnd"/>
+      <w:r>
+        <w:t>) représentant l’arborescence des dossiers et fichiers, ainsi que les boutons « </w:t>
+      </w:r>
+      <w:proofErr w:type="spellStart"/>
+      <w:r>
+        <w:t>AutoRun</w:t>
+      </w:r>
+      <w:proofErr w:type="spellEnd"/>
+      <w:r>
+        <w:t> » et « </w:t>
+      </w:r>
+      <w:proofErr w:type="spellStart"/>
+      <w:r>
+        <w:t>Clear</w:t>
+      </w:r>
+      <w:proofErr w:type="spellEnd"/>
+      <w:r>
+        <w:t> ».</w:t>
       </w:r>
     </w:p>
     <w:p>
@@ -5345,11 +5363,24 @@
         </w:numPr>
         <w:jc w:val="both"/>
       </w:pPr>
-      <w:r>
-        <w:t xml:space="preserve">UICommand : </w:t>
-      </w:r>
-      <w:r>
-        <w:t xml:space="preserve">Cette classe permet de définir le regroupement des interfaces graphiques liées aux commandes (instances de la classe CommandsPart). </w:t>
+      <w:proofErr w:type="spellStart"/>
+      <w:r>
+        <w:t>UICommand</w:t>
+      </w:r>
+      <w:proofErr w:type="spellEnd"/>
+      <w:r>
+        <w:t xml:space="preserve"> : </w:t>
+      </w:r>
+      <w:r>
+        <w:t xml:space="preserve">Cette classe permet de définir le regroupement des interfaces graphiques liées aux commandes (instances de la classe </w:t>
+      </w:r>
+      <w:proofErr w:type="spellStart"/>
+      <w:r>
+        <w:t>CommandsPart</w:t>
+      </w:r>
+      <w:proofErr w:type="spellEnd"/>
+      <w:r>
+        <w:t xml:space="preserve">). </w:t>
       </w:r>
     </w:p>
     <w:p>
@@ -5377,8 +5408,13 @@
         </w:numPr>
         <w:jc w:val="both"/>
       </w:pPr>
-      <w:r>
-        <w:t xml:space="preserve">PlugInLoader : </w:t>
+      <w:proofErr w:type="spellStart"/>
+      <w:r>
+        <w:t>PlugInLoader</w:t>
+      </w:r>
+      <w:proofErr w:type="spellEnd"/>
+      <w:r>
+        <w:t xml:space="preserve"> : </w:t>
       </w:r>
       <w:r>
         <w:t xml:space="preserve">Cette classe permet de charger les plugins des commandes. </w:t>
@@ -5395,10 +5431,10 @@
           <w:lang w:eastAsia="fr-FR"/>
         </w:rPr>
         <w:drawing>
-          <wp:inline distT="0" distB="0" distL="0" distR="0" wp14:anchorId="7021EE50" wp14:editId="60C073DD">
-            <wp:extent cx="5972810" cy="4279900"/>
-            <wp:effectExtent l="0" t="0" r="8890" b="6350"/>
-            <wp:docPr id="35" name="Image 35"/>
+          <wp:inline distT="0" distB="0" distL="0" distR="0" wp14:anchorId="7AB1D02F" wp14:editId="128C9C07">
+            <wp:extent cx="5972810" cy="4762500"/>
+            <wp:effectExtent l="0" t="0" r="8890" b="0"/>
+            <wp:docPr id="36" name="Image 36"/>
             <wp:cNvGraphicFramePr>
               <a:graphicFrameLocks xmlns:a="http://schemas.openxmlformats.org/drawingml/2006/main" noChangeAspect="1"/>
             </wp:cNvGraphicFramePr>
@@ -5406,7 +5442,7 @@
               <a:graphicData uri="http://schemas.openxmlformats.org/drawingml/2006/picture">
                 <pic:pic xmlns:pic="http://schemas.openxmlformats.org/drawingml/2006/picture">
                   <pic:nvPicPr>
-                    <pic:cNvPr id="35" name="Diagramme de classes.png"/>
+                    <pic:cNvPr id="36" name="Diagramme de classes.png"/>
                     <pic:cNvPicPr/>
                   </pic:nvPicPr>
                   <pic:blipFill>
@@ -5424,7 +5460,7 @@
                   <pic:spPr>
                     <a:xfrm>
                       <a:off x="0" y="0"/>
-                      <a:ext cx="5972810" cy="4279900"/>
+                      <a:ext cx="5972810" cy="4762500"/>
                     </a:xfrm>
                     <a:prstGeom prst="rect">
                       <a:avLst/>
@@ -5465,7 +5501,10 @@
       </w:pPr>
       <w:r>
         <w:lastRenderedPageBreak/>
-        <w:t xml:space="preserve">Chacune des commandes présentes dans le logiciel sont implémentées séparément dans des plugins différents tout en respectant l’interface Command. Ensuite, le logiciel charge les différents plugins de commandes présentes dans un dossier commun via la classe PlugInLoader. </w:t>
+        <w:t xml:space="preserve">Chacune des commandes présentes dans le logiciel sont implémentées séparément dans des plugins différents tout en respectant l’interface Command. </w:t>
+      </w:r>
+      <w:r>
+        <w:t>Pour ajouter une commande, il faut l’implémenter sous la forme d’un plugin en respectant l’interface Command. Ensuite, il faut ajouter le plugin (.jar) dans le dossier « plugins » d’Eclipse et inclure dans les fichiers de configuration du projet ce nouveau plugin.</w:t>
       </w:r>
     </w:p>
     <w:p>
@@ -5476,14 +5515,14 @@
           <w:numId w:val="2"/>
         </w:numPr>
       </w:pPr>
-      <w:bookmarkStart w:id="5" w:name="_Toc445556514"/>
+      <w:bookmarkStart w:id="6" w:name="_Toc445740055"/>
       <w:r>
         <w:t>Diagramme de</w:t>
       </w:r>
       <w:r>
         <w:t xml:space="preserve"> paquetage</w:t>
       </w:r>
-      <w:bookmarkEnd w:id="5"/>
+      <w:bookmarkEnd w:id="6"/>
     </w:p>
     <w:p>
       <w:pPr>
@@ -5515,10 +5554,10 @@
           <w:lang w:eastAsia="fr-FR"/>
         </w:rPr>
         <w:drawing>
-          <wp:inline distT="0" distB="0" distL="0" distR="0" wp14:anchorId="5229C86A" wp14:editId="27FA7043">
-            <wp:extent cx="5972810" cy="4999355"/>
-            <wp:effectExtent l="0" t="0" r="8890" b="0"/>
-            <wp:docPr id="41" name="Image 41"/>
+          <wp:inline distT="0" distB="0" distL="0" distR="0" wp14:anchorId="374A833F" wp14:editId="4099E566">
+            <wp:extent cx="5972810" cy="5038725"/>
+            <wp:effectExtent l="0" t="0" r="8890" b="9525"/>
+            <wp:docPr id="37" name="Image 37"/>
             <wp:cNvGraphicFramePr>
               <a:graphicFrameLocks xmlns:a="http://schemas.openxmlformats.org/drawingml/2006/main" noChangeAspect="1"/>
             </wp:cNvGraphicFramePr>
@@ -5526,7 +5565,7 @@
               <a:graphicData uri="http://schemas.openxmlformats.org/drawingml/2006/picture">
                 <pic:pic xmlns:pic="http://schemas.openxmlformats.org/drawingml/2006/picture">
                   <pic:nvPicPr>
-                    <pic:cNvPr id="41" name="Diagramme paquetage.png"/>
+                    <pic:cNvPr id="37" name="Diagramme paquetage.png"/>
                     <pic:cNvPicPr/>
                   </pic:nvPicPr>
                   <pic:blipFill>
@@ -5544,7 +5583,7 @@
                   <pic:spPr>
                     <a:xfrm>
                       <a:off x="0" y="0"/>
-                      <a:ext cx="5972810" cy="4999355"/>
+                      <a:ext cx="5972810" cy="5038725"/>
                     </a:xfrm>
                     <a:prstGeom prst="rect">
                       <a:avLst/>
@@ -5598,7 +5637,7 @@
           <w:numId w:val="2"/>
         </w:numPr>
       </w:pPr>
-      <w:bookmarkStart w:id="6" w:name="_Toc445556515"/>
+      <w:bookmarkStart w:id="7" w:name="_Toc445740056"/>
       <w:r>
         <w:lastRenderedPageBreak/>
         <w:t>D</w:t>
@@ -5606,7 +5645,7 @@
       <w:r>
         <w:t>esign pattern</w:t>
       </w:r>
-      <w:bookmarkEnd w:id="6"/>
+      <w:bookmarkEnd w:id="7"/>
     </w:p>
     <w:p>
       <w:pPr>
@@ -5616,14 +5655,32 @@
       <w:r>
         <w:t xml:space="preserve">Comme le montre le diagramme de paquetage, nous avons utilisé les librairies </w:t>
       </w:r>
+      <w:proofErr w:type="spellStart"/>
+      <w:proofErr w:type="gramStart"/>
       <w:r>
         <w:rPr>
           <w:rStyle w:val="pl-smi"/>
         </w:rPr>
-        <w:t>org.eclipse.swt.widgets.Tree</w:t>
-      </w:r>
-      <w:r>
-        <w:t xml:space="preserve"> et java.io.File afin de représenter le système de dossiers et de fichiers dans notre logiciel. </w:t>
+        <w:t>org.eclipse.swt.widgets</w:t>
+      </w:r>
+      <w:proofErr w:type="gramEnd"/>
+      <w:r>
+        <w:rPr>
+          <w:rStyle w:val="pl-smi"/>
+        </w:rPr>
+        <w:t>.Tree</w:t>
+      </w:r>
+      <w:proofErr w:type="spellEnd"/>
+      <w:r>
+        <w:t xml:space="preserve"> et </w:t>
+      </w:r>
+      <w:proofErr w:type="spellStart"/>
+      <w:r>
+        <w:t>java.io.File</w:t>
+      </w:r>
+      <w:proofErr w:type="spellEnd"/>
+      <w:r>
+        <w:t xml:space="preserve"> afin de représenter le système de dossiers et de fichiers dans notre logiciel. </w:t>
       </w:r>
       <w:r>
         <w:t>Ces deux librairies se basent sur le design pattern Composite dont voici dans notre cas le schéma (</w:t>
@@ -5767,7 +5824,15 @@
         <w:jc w:val="both"/>
       </w:pPr>
       <w:r>
-        <w:t>Nous avons aussi implémenté un singleton pour la classe PlugInLoader.</w:t>
+        <w:t xml:space="preserve">Nous avons aussi implémenté un singleton pour la classe </w:t>
+      </w:r>
+      <w:proofErr w:type="spellStart"/>
+      <w:r>
+        <w:t>PlugInLoader</w:t>
+      </w:r>
+      <w:proofErr w:type="spellEnd"/>
+      <w:r>
+        <w:t>.</w:t>
       </w:r>
     </w:p>
     <w:sectPr>
@@ -5869,7 +5934,7 @@
                 <w:bCs/>
                 <w:noProof/>
               </w:rPr>
-              <w:t>1</w:t>
+              <w:t>7</w:t>
             </w:r>
             <w:r>
               <w:rPr>
@@ -6506,6 +6571,7 @@
     <w:lsdException w:name="HTML Sample" w:semiHidden="1" w:unhideWhenUsed="1"/>
     <w:lsdException w:name="HTML Typewriter" w:semiHidden="1" w:unhideWhenUsed="1"/>
     <w:lsdException w:name="HTML Variable" w:semiHidden="1" w:unhideWhenUsed="1"/>
+    <w:lsdException w:name="Normal Table" w:semiHidden="1" w:unhideWhenUsed="1"/>
     <w:lsdException w:name="annotation subject" w:semiHidden="1" w:unhideWhenUsed="1"/>
     <w:lsdException w:name="No List" w:semiHidden="1" w:unhideWhenUsed="1"/>
     <w:lsdException w:name="Outline List 1" w:semiHidden="1" w:unhideWhenUsed="1"/>
@@ -6552,8 +6618,10 @@
     <w:lsdException w:name="Table Subtle 2" w:semiHidden="1" w:unhideWhenUsed="1"/>
     <w:lsdException w:name="Table Web 1" w:semiHidden="1" w:unhideWhenUsed="1"/>
     <w:lsdException w:name="Table Web 2" w:semiHidden="1" w:unhideWhenUsed="1"/>
+    <w:lsdException w:name="Table Web 3" w:semiHidden="1" w:unhideWhenUsed="1"/>
     <w:lsdException w:name="Balloon Text" w:semiHidden="1" w:unhideWhenUsed="1"/>
     <w:lsdException w:name="Table Grid" w:uiPriority="39"/>
+    <w:lsdException w:name="Table Theme" w:semiHidden="1" w:unhideWhenUsed="1"/>
     <w:lsdException w:name="Placeholder Text" w:semiHidden="1"/>
     <w:lsdException w:name="No Spacing" w:uiPriority="1" w:qFormat="1"/>
     <w:lsdException w:name="Light Shading" w:uiPriority="60"/>
@@ -7287,7 +7355,7 @@
 </file>
 
 <file path=customXml/itemProps1.xml><?xml version="1.0" encoding="utf-8"?>
-<ds:datastoreItem xmlns:ds="http://schemas.openxmlformats.org/officeDocument/2006/customXml" ds:itemID="{E1245F6B-0DCA-46F7-9108-2398D0F090AA}">
+<ds:datastoreItem xmlns:ds="http://schemas.openxmlformats.org/officeDocument/2006/customXml" ds:itemID="{800F43B6-8429-4EA2-83E5-F446FE7DEAE0}">
   <ds:schemaRefs>
     <ds:schemaRef ds:uri="http://schemas.openxmlformats.org/officeDocument/2006/bibliography"/>
   </ds:schemaRefs>

</xml_diff>